<commit_message>
added tomcat user configuration
</commit_message>
<xml_diff>
--- a/Übung_6/Abgabe/Assignment_06 (Marco Prescher).docx
+++ b/Übung_6/Abgabe/Assignment_06 (Marco Prescher).docx
@@ -49,15 +49,8 @@
         <w:rPr>
           <w:lang w:val="de-AT"/>
         </w:rPr>
-        <w:t>Alle validierungen sind mit plain javascript geschreiben und findet man im beiliegendem main.js file. Das File findet man unter webroot -&gt; js.</w:t>
+        <w:t>&lt; insert documentation &gt;</w:t>
       </w:r>
-    </w:p>
-    <w:p>
-      <w:pPr>
-        <w:rPr>
-          <w:lang w:val="de-AT"/>
-        </w:rPr>
-      </w:pPr>
     </w:p>
     <w:sectPr>
       <w:headerReference w:type="default" r:id="rId8"/>

</xml_diff>